<commit_message>
17.6.2025 Complete CRUD Library
</commit_message>
<xml_diff>
--- a/HeinHtetAung_KPTM-11037_InternshipWeeklyTasks.docx
+++ b/HeinHtetAung_KPTM-11037_InternshipWeeklyTasks.docx
@@ -143,7 +143,7 @@
           <w:lang w:eastAsia="zh-CN"/>
         </w:rPr>
         <w:drawing>
-          <wp:anchor distT="0" distB="0" distL="114300" distR="114300" simplePos="0" relativeHeight="251662336" behindDoc="0" locked="0" layoutInCell="1" allowOverlap="1" wp14:anchorId="18DB05D8" wp14:editId="7C83F2C7">
+          <wp:anchor distT="0" distB="0" distL="114300" distR="114300" simplePos="0" relativeHeight="251662336" behindDoc="0" locked="0" layoutInCell="1" allowOverlap="1" wp14:anchorId="18DB05D8" wp14:editId="6ADBCB41">
             <wp:simplePos x="0" y="0"/>
             <wp:positionH relativeFrom="column">
               <wp:posOffset>1376604</wp:posOffset>
@@ -540,7 +540,29 @@
           <w:sz w:val="32"/>
           <w:szCs w:val="32"/>
         </w:rPr>
-        <w:t>: Nexacore IT Solution (Mandalay)</w:t>
+        <w:t xml:space="preserve">: </w:t>
+      </w:r>
+      <w:proofErr w:type="spellStart"/>
+      <w:r>
+        <w:rPr>
+          <w:rFonts w:ascii="Times New Roman" w:hAnsi="Times New Roman" w:cs="Times New Roman"/>
+          <w:b/>
+          <w:bCs/>
+          <w:sz w:val="32"/>
+          <w:szCs w:val="32"/>
+        </w:rPr>
+        <w:t>Nexacore</w:t>
+      </w:r>
+      <w:proofErr w:type="spellEnd"/>
+      <w:r>
+        <w:rPr>
+          <w:rFonts w:ascii="Times New Roman" w:hAnsi="Times New Roman" w:cs="Times New Roman"/>
+          <w:b/>
+          <w:bCs/>
+          <w:sz w:val="32"/>
+          <w:szCs w:val="32"/>
+        </w:rPr>
+        <w:t xml:space="preserve"> IT Solution (Mandalay)</w:t>
       </w:r>
     </w:p>
     <w:p>
@@ -738,7 +760,28 @@
           <w:szCs w:val="28"/>
         </w:rPr>
         <w:tab/>
-        <w:t>Nexacore IT Solution (Mandalay)</w:t>
+      </w:r>
+      <w:proofErr w:type="spellStart"/>
+      <w:r>
+        <w:rPr>
+          <w:rFonts w:ascii="Times New Roman" w:hAnsi="Times New Roman"/>
+          <w:b/>
+          <w:bCs/>
+          <w:sz w:val="28"/>
+          <w:szCs w:val="28"/>
+        </w:rPr>
+        <w:t>Nexacore</w:t>
+      </w:r>
+      <w:proofErr w:type="spellEnd"/>
+      <w:r>
+        <w:rPr>
+          <w:rFonts w:ascii="Times New Roman" w:hAnsi="Times New Roman"/>
+          <w:b/>
+          <w:bCs/>
+          <w:sz w:val="28"/>
+          <w:szCs w:val="28"/>
+        </w:rPr>
+        <w:t xml:space="preserve"> IT Solution (Mandalay)</w:t>
       </w:r>
       <w:r>
         <w:rPr>
@@ -1867,7 +1910,25 @@
                                 <w:sz w:val="28"/>
                                 <w:szCs w:val="28"/>
                               </w:rPr>
-                              <w:t xml:space="preserve"> Gained experience with basic programming syntax used in the Javascript language such as variable declaration, loops and functions)</w:t>
+                              <w:t xml:space="preserve"> Gained experience with basic programming syntax used in the </w:t>
+                            </w:r>
+                            <w:proofErr w:type="spellStart"/>
+                            <w:r>
+                              <w:rPr>
+                                <w:rFonts w:ascii="Times New Roman" w:hAnsi="Times New Roman" w:cs="Times New Roman"/>
+                                <w:sz w:val="28"/>
+                                <w:szCs w:val="28"/>
+                              </w:rPr>
+                              <w:t>Javascript</w:t>
+                            </w:r>
+                            <w:proofErr w:type="spellEnd"/>
+                            <w:r>
+                              <w:rPr>
+                                <w:rFonts w:ascii="Times New Roman" w:hAnsi="Times New Roman" w:cs="Times New Roman"/>
+                                <w:sz w:val="28"/>
+                                <w:szCs w:val="28"/>
+                              </w:rPr>
+                              <w:t xml:space="preserve"> language such as variable declaration, loops and functions)</w:t>
                             </w:r>
                           </w:p>
                           <w:p>
@@ -2490,7 +2551,7 @@
           <w:szCs w:val="28"/>
         </w:rPr>
         <w:drawing>
-          <wp:inline distT="0" distB="0" distL="0" distR="0" wp14:anchorId="6FD2889F" wp14:editId="2120A5C3">
+          <wp:inline distT="0" distB="0" distL="0" distR="0" wp14:anchorId="6FD2889F" wp14:editId="5AC24B9E">
             <wp:extent cx="1035424" cy="622444"/>
             <wp:effectExtent l="0" t="0" r="0" b="0"/>
             <wp:docPr id="33" name="Picture 31"/>
@@ -3105,8 +3166,36 @@
                 <w:sz w:val="28"/>
                 <w:szCs w:val="28"/>
               </w:rPr>
-              <w:t>Learned about Methods of String and Array, JSON, Javascript Objects and Classes and TryCatch</w:t>
+              <w:t xml:space="preserve">Learned about Methods of String and Array, JSON, </w:t>
             </w:r>
+            <w:proofErr w:type="spellStart"/>
+            <w:r>
+              <w:rPr>
+                <w:rFonts w:ascii="Times New Roman" w:hAnsi="Times New Roman"/>
+                <w:sz w:val="28"/>
+                <w:szCs w:val="28"/>
+              </w:rPr>
+              <w:t>Javascript</w:t>
+            </w:r>
+            <w:proofErr w:type="spellEnd"/>
+            <w:r>
+              <w:rPr>
+                <w:rFonts w:ascii="Times New Roman" w:hAnsi="Times New Roman"/>
+                <w:sz w:val="28"/>
+                <w:szCs w:val="28"/>
+              </w:rPr>
+              <w:t xml:space="preserve"> Objects and Classes and </w:t>
+            </w:r>
+            <w:proofErr w:type="spellStart"/>
+            <w:r>
+              <w:rPr>
+                <w:rFonts w:ascii="Times New Roman" w:hAnsi="Times New Roman"/>
+                <w:sz w:val="28"/>
+                <w:szCs w:val="28"/>
+              </w:rPr>
+              <w:t>TryCatch</w:t>
+            </w:r>
+            <w:proofErr w:type="spellEnd"/>
           </w:p>
         </w:tc>
         <w:tc>
@@ -3409,8 +3498,18 @@
                                 <w:sz w:val="28"/>
                                 <w:szCs w:val="28"/>
                               </w:rPr>
-                              <w:t>Developed understanding of various data types and how functions behave in javascript</w:t>
+                              <w:t xml:space="preserve">Developed understanding of various data types and how functions behave in </w:t>
                             </w:r>
+                            <w:proofErr w:type="spellStart"/>
+                            <w:r>
+                              <w:rPr>
+                                <w:rFonts w:ascii="Times New Roman" w:hAnsi="Times New Roman" w:cs="Times New Roman"/>
+                                <w:sz w:val="28"/>
+                                <w:szCs w:val="28"/>
+                              </w:rPr>
+                              <w:t>javascript</w:t>
+                            </w:r>
+                            <w:proofErr w:type="spellEnd"/>
                           </w:p>
                           <w:p>
                             <w:pPr>
@@ -3426,7 +3525,25 @@
                                 <w:sz w:val="28"/>
                                 <w:szCs w:val="28"/>
                               </w:rPr>
-                              <w:t>Node js Environment</w:t>
+                              <w:t xml:space="preserve">Node </w:t>
+                            </w:r>
+                            <w:proofErr w:type="spellStart"/>
+                            <w:r>
+                              <w:rPr>
+                                <w:rFonts w:ascii="Times New Roman" w:hAnsi="Times New Roman" w:cs="Times New Roman"/>
+                                <w:sz w:val="28"/>
+                                <w:szCs w:val="28"/>
+                              </w:rPr>
+                              <w:t>js</w:t>
+                            </w:r>
+                            <w:proofErr w:type="spellEnd"/>
+                            <w:r>
+                              <w:rPr>
+                                <w:rFonts w:ascii="Times New Roman" w:hAnsi="Times New Roman" w:cs="Times New Roman"/>
+                                <w:sz w:val="28"/>
+                                <w:szCs w:val="28"/>
+                              </w:rPr>
+                              <w:t xml:space="preserve"> Environment</w:t>
                             </w:r>
                           </w:p>
                           <w:p>
@@ -4371,7 +4488,7 @@
           <w:szCs w:val="28"/>
         </w:rPr>
         <w:drawing>
-          <wp:inline distT="0" distB="0" distL="0" distR="0" wp14:anchorId="7A13AB92" wp14:editId="25D2C01B">
+          <wp:inline distT="0" distB="0" distL="0" distR="0" wp14:anchorId="7A13AB92" wp14:editId="4D9B52BF">
             <wp:extent cx="1035424" cy="622444"/>
             <wp:effectExtent l="0" t="0" r="0" b="0"/>
             <wp:docPr id="34" name="Picture 31"/>
@@ -4840,7 +4957,43 @@
                 <w:sz w:val="28"/>
                 <w:szCs w:val="28"/>
               </w:rPr>
-              <w:t>Modules in Javascript(CommonJS and ES6),</w:t>
+              <w:t xml:space="preserve">Modules in </w:t>
+            </w:r>
+            <w:proofErr w:type="spellStart"/>
+            <w:r>
+              <w:rPr>
+                <w:rFonts w:ascii="Times New Roman" w:hAnsi="Times New Roman"/>
+                <w:sz w:val="28"/>
+                <w:szCs w:val="28"/>
+              </w:rPr>
+              <w:t>Javascript</w:t>
+            </w:r>
+            <w:proofErr w:type="spellEnd"/>
+            <w:r>
+              <w:rPr>
+                <w:rFonts w:ascii="Times New Roman" w:hAnsi="Times New Roman"/>
+                <w:sz w:val="28"/>
+                <w:szCs w:val="28"/>
+              </w:rPr>
+              <w:t>(</w:t>
+            </w:r>
+            <w:proofErr w:type="spellStart"/>
+            <w:r>
+              <w:rPr>
+                <w:rFonts w:ascii="Times New Roman" w:hAnsi="Times New Roman"/>
+                <w:sz w:val="28"/>
+                <w:szCs w:val="28"/>
+              </w:rPr>
+              <w:t>CommonJS</w:t>
+            </w:r>
+            <w:proofErr w:type="spellEnd"/>
+            <w:r>
+              <w:rPr>
+                <w:rFonts w:ascii="Times New Roman" w:hAnsi="Times New Roman"/>
+                <w:sz w:val="28"/>
+                <w:szCs w:val="28"/>
+              </w:rPr>
+              <w:t xml:space="preserve"> and ES6),</w:t>
             </w:r>
           </w:p>
           <w:p>
@@ -5011,7 +5164,43 @@
                 <w:sz w:val="28"/>
                 <w:szCs w:val="28"/>
               </w:rPr>
-              <w:t>React.js (CLI Tools, Vites, Components, JSX, Porps, State, Conditional Rendering, Composition, Rendering Composition</w:t>
+              <w:t xml:space="preserve">React.js (CLI Tools, </w:t>
+            </w:r>
+            <w:proofErr w:type="spellStart"/>
+            <w:r>
+              <w:rPr>
+                <w:rFonts w:ascii="Times New Roman" w:hAnsi="Times New Roman"/>
+                <w:sz w:val="28"/>
+                <w:szCs w:val="28"/>
+              </w:rPr>
+              <w:t>Vites</w:t>
+            </w:r>
+            <w:proofErr w:type="spellEnd"/>
+            <w:r>
+              <w:rPr>
+                <w:rFonts w:ascii="Times New Roman" w:hAnsi="Times New Roman"/>
+                <w:sz w:val="28"/>
+                <w:szCs w:val="28"/>
+              </w:rPr>
+              <w:t xml:space="preserve">, Components, JSX, </w:t>
+            </w:r>
+            <w:proofErr w:type="spellStart"/>
+            <w:r>
+              <w:rPr>
+                <w:rFonts w:ascii="Times New Roman" w:hAnsi="Times New Roman"/>
+                <w:sz w:val="28"/>
+                <w:szCs w:val="28"/>
+              </w:rPr>
+              <w:t>Porps</w:t>
+            </w:r>
+            <w:proofErr w:type="spellEnd"/>
+            <w:r>
+              <w:rPr>
+                <w:rFonts w:ascii="Times New Roman" w:hAnsi="Times New Roman"/>
+                <w:sz w:val="28"/>
+                <w:szCs w:val="28"/>
+              </w:rPr>
+              <w:t>, State, Conditional Rendering, Composition, Rendering Composition</w:t>
             </w:r>
           </w:p>
         </w:tc>
@@ -5126,13 +5315,23 @@
                                 <w:szCs w:val="28"/>
                               </w:rPr>
                             </w:pPr>
+                            <w:proofErr w:type="spellStart"/>
                             <w:r>
                               <w:rPr>
                                 <w:rFonts w:ascii="Times New Roman" w:hAnsi="Times New Roman" w:cs="Times New Roman"/>
                                 <w:sz w:val="28"/>
                                 <w:szCs w:val="28"/>
                               </w:rPr>
-                              <w:t xml:space="preserve">Javascript Modules and Binding Methods </w:t>
+                              <w:t>Javascript</w:t>
+                            </w:r>
+                            <w:proofErr w:type="spellEnd"/>
+                            <w:r>
+                              <w:rPr>
+                                <w:rFonts w:ascii="Times New Roman" w:hAnsi="Times New Roman" w:cs="Times New Roman"/>
+                                <w:sz w:val="28"/>
+                                <w:szCs w:val="28"/>
+                              </w:rPr>
+                              <w:t xml:space="preserve"> Modules and Binding Methods </w:t>
                             </w:r>
                           </w:p>
                           <w:p>
@@ -5176,7 +5375,25 @@
                                 <w:sz w:val="28"/>
                                 <w:szCs w:val="28"/>
                               </w:rPr>
-                              <w:t>Explored method binding in Javascript especially in the context of maintaining the correct “ this ” context in function</w:t>
+                              <w:t xml:space="preserve">Explored method binding in </w:t>
+                            </w:r>
+                            <w:proofErr w:type="spellStart"/>
+                            <w:r>
+                              <w:rPr>
+                                <w:rFonts w:ascii="Times New Roman" w:hAnsi="Times New Roman" w:cs="Times New Roman"/>
+                                <w:sz w:val="28"/>
+                                <w:szCs w:val="28"/>
+                              </w:rPr>
+                              <w:t>Javascript</w:t>
+                            </w:r>
+                            <w:proofErr w:type="spellEnd"/>
+                            <w:r>
+                              <w:rPr>
+                                <w:rFonts w:ascii="Times New Roman" w:hAnsi="Times New Roman" w:cs="Times New Roman"/>
+                                <w:sz w:val="28"/>
+                                <w:szCs w:val="28"/>
+                              </w:rPr>
+                              <w:t xml:space="preserve"> especially in the context of maintaining the correct “ this ” context in function</w:t>
                             </w:r>
                           </w:p>
                           <w:p>
@@ -5913,11 +6130,19 @@
                             <w:r>
                               <w:t xml:space="preserve">, including </w:t>
                             </w:r>
+                            <w:proofErr w:type="spellStart"/>
                             <w:r>
                               <w:rPr>
                                 <w:rStyle w:val="Strong"/>
                               </w:rPr>
-                              <w:t>CommonJS and ES6</w:t>
+                              <w:t>CommonJS</w:t>
+                            </w:r>
+                            <w:proofErr w:type="spellEnd"/>
+                            <w:r>
+                              <w:rPr>
+                                <w:rStyle w:val="Strong"/>
+                              </w:rPr>
+                              <w:t xml:space="preserve"> and ES6</w:t>
                             </w:r>
                             <w:r>
                               <w:t xml:space="preserve">, and deepened his understanding of </w:t>
@@ -6348,7 +6573,7 @@
           <w:szCs w:val="28"/>
         </w:rPr>
         <w:drawing>
-          <wp:inline distT="0" distB="0" distL="0" distR="0" wp14:anchorId="49837B4B" wp14:editId="2CE69AF0">
+          <wp:inline distT="0" distB="0" distL="0" distR="0" wp14:anchorId="49837B4B" wp14:editId="37D6FC56">
             <wp:extent cx="1035424" cy="622444"/>
             <wp:effectExtent l="0" t="0" r="0" b="0"/>
             <wp:docPr id="35" name="Picture 31"/>
@@ -6828,7 +7053,43 @@
                 <w:sz w:val="28"/>
                 <w:szCs w:val="28"/>
               </w:rPr>
-              <w:t>React (Event, Higher Order Functions, useRef, useState)</w:t>
+              <w:t xml:space="preserve">React (Event, Higher Order Functions, </w:t>
+            </w:r>
+            <w:proofErr w:type="spellStart"/>
+            <w:r>
+              <w:rPr>
+                <w:rFonts w:ascii="Times New Roman" w:hAnsi="Times New Roman"/>
+                <w:sz w:val="28"/>
+                <w:szCs w:val="28"/>
+              </w:rPr>
+              <w:t>useRef</w:t>
+            </w:r>
+            <w:proofErr w:type="spellEnd"/>
+            <w:r>
+              <w:rPr>
+                <w:rFonts w:ascii="Times New Roman" w:hAnsi="Times New Roman"/>
+                <w:sz w:val="28"/>
+                <w:szCs w:val="28"/>
+              </w:rPr>
+              <w:t xml:space="preserve">, </w:t>
+            </w:r>
+            <w:proofErr w:type="spellStart"/>
+            <w:r>
+              <w:rPr>
+                <w:rFonts w:ascii="Times New Roman" w:hAnsi="Times New Roman"/>
+                <w:sz w:val="28"/>
+                <w:szCs w:val="28"/>
+              </w:rPr>
+              <w:t>useState</w:t>
+            </w:r>
+            <w:proofErr w:type="spellEnd"/>
+            <w:r>
+              <w:rPr>
+                <w:rFonts w:ascii="Times New Roman" w:hAnsi="Times New Roman"/>
+                <w:sz w:val="28"/>
+                <w:szCs w:val="28"/>
+              </w:rPr>
+              <w:t>)</w:t>
             </w:r>
           </w:p>
         </w:tc>
@@ -6899,7 +7160,25 @@
                 <w:sz w:val="28"/>
                 <w:szCs w:val="28"/>
               </w:rPr>
-              <w:t>Practical ( Fetching API using the framework Axios, Create CRUD onto the array using useState )</w:t>
+              <w:t xml:space="preserve">Practical ( Fetching API using the framework Axios, Create CRUD onto the array using </w:t>
+            </w:r>
+            <w:proofErr w:type="spellStart"/>
+            <w:r>
+              <w:rPr>
+                <w:rFonts w:ascii="Times New Roman" w:hAnsi="Times New Roman"/>
+                <w:sz w:val="28"/>
+                <w:szCs w:val="28"/>
+              </w:rPr>
+              <w:t>useState</w:t>
+            </w:r>
+            <w:proofErr w:type="spellEnd"/>
+            <w:r>
+              <w:rPr>
+                <w:rFonts w:ascii="Times New Roman" w:hAnsi="Times New Roman"/>
+                <w:sz w:val="28"/>
+                <w:szCs w:val="28"/>
+              </w:rPr>
+              <w:t xml:space="preserve"> )</w:t>
             </w:r>
           </w:p>
         </w:tc>
@@ -6964,13 +7243,77 @@
                 <w:szCs w:val="28"/>
               </w:rPr>
             </w:pPr>
+            <w:proofErr w:type="spellStart"/>
             <w:r>
               <w:rPr>
                 <w:rFonts w:ascii="Times New Roman" w:hAnsi="Times New Roman"/>
                 <w:sz w:val="28"/>
                 <w:szCs w:val="28"/>
               </w:rPr>
-              <w:t>useContext, Practical (ToDoList using useState, useContext with Tailwind CSS )</w:t>
+              <w:t>useContext</w:t>
+            </w:r>
+            <w:proofErr w:type="spellEnd"/>
+            <w:r>
+              <w:rPr>
+                <w:rFonts w:ascii="Times New Roman" w:hAnsi="Times New Roman"/>
+                <w:sz w:val="28"/>
+                <w:szCs w:val="28"/>
+              </w:rPr>
+              <w:t>, Practical (</w:t>
+            </w:r>
+            <w:proofErr w:type="spellStart"/>
+            <w:r>
+              <w:rPr>
+                <w:rFonts w:ascii="Times New Roman" w:hAnsi="Times New Roman"/>
+                <w:sz w:val="28"/>
+                <w:szCs w:val="28"/>
+              </w:rPr>
+              <w:t>ToDoList</w:t>
+            </w:r>
+            <w:proofErr w:type="spellEnd"/>
+            <w:r>
+              <w:rPr>
+                <w:rFonts w:ascii="Times New Roman" w:hAnsi="Times New Roman"/>
+                <w:sz w:val="28"/>
+                <w:szCs w:val="28"/>
+              </w:rPr>
+              <w:t xml:space="preserve"> using </w:t>
+            </w:r>
+            <w:proofErr w:type="spellStart"/>
+            <w:r>
+              <w:rPr>
+                <w:rFonts w:ascii="Times New Roman" w:hAnsi="Times New Roman"/>
+                <w:sz w:val="28"/>
+                <w:szCs w:val="28"/>
+              </w:rPr>
+              <w:t>useState</w:t>
+            </w:r>
+            <w:proofErr w:type="spellEnd"/>
+            <w:r>
+              <w:rPr>
+                <w:rFonts w:ascii="Times New Roman" w:hAnsi="Times New Roman"/>
+                <w:sz w:val="28"/>
+                <w:szCs w:val="28"/>
+              </w:rPr>
+              <w:t xml:space="preserve">, </w:t>
+            </w:r>
+            <w:proofErr w:type="spellStart"/>
+            <w:r>
+              <w:rPr>
+                <w:rFonts w:ascii="Times New Roman" w:hAnsi="Times New Roman"/>
+                <w:sz w:val="28"/>
+                <w:szCs w:val="28"/>
+              </w:rPr>
+              <w:t>useContext</w:t>
+            </w:r>
+            <w:proofErr w:type="spellEnd"/>
+            <w:r>
+              <w:rPr>
+                <w:rFonts w:ascii="Times New Roman" w:hAnsi="Times New Roman"/>
+                <w:sz w:val="28"/>
+                <w:szCs w:val="28"/>
+              </w:rPr>
+              <w:t xml:space="preserve"> with Tailwind CSS )</w:t>
             </w:r>
           </w:p>
         </w:tc>
@@ -7132,7 +7475,79 @@
                                 <w:sz w:val="28"/>
                                 <w:szCs w:val="28"/>
                               </w:rPr>
-                              <w:t>, a promise-based HTTP client for the browser. Implemented API calls using axios.get(), axios.post(), axios.put(), and axios.delete().</w:t>
+                              <w:t xml:space="preserve">, a promise-based HTTP client for the browser. Implemented API calls using </w:t>
+                            </w:r>
+                            <w:proofErr w:type="spellStart"/>
+                            <w:r>
+                              <w:rPr>
+                                <w:rFonts w:ascii="Times New Roman" w:hAnsi="Times New Roman" w:cs="Times New Roman"/>
+                                <w:sz w:val="28"/>
+                                <w:szCs w:val="28"/>
+                              </w:rPr>
+                              <w:t>axios.get</w:t>
+                            </w:r>
+                            <w:proofErr w:type="spellEnd"/>
+                            <w:r>
+                              <w:rPr>
+                                <w:rFonts w:ascii="Times New Roman" w:hAnsi="Times New Roman" w:cs="Times New Roman"/>
+                                <w:sz w:val="28"/>
+                                <w:szCs w:val="28"/>
+                              </w:rPr>
+                              <w:t xml:space="preserve">(), </w:t>
+                            </w:r>
+                            <w:proofErr w:type="spellStart"/>
+                            <w:r>
+                              <w:rPr>
+                                <w:rFonts w:ascii="Times New Roman" w:hAnsi="Times New Roman" w:cs="Times New Roman"/>
+                                <w:sz w:val="28"/>
+                                <w:szCs w:val="28"/>
+                              </w:rPr>
+                              <w:t>axios.post</w:t>
+                            </w:r>
+                            <w:proofErr w:type="spellEnd"/>
+                            <w:r>
+                              <w:rPr>
+                                <w:rFonts w:ascii="Times New Roman" w:hAnsi="Times New Roman" w:cs="Times New Roman"/>
+                                <w:sz w:val="28"/>
+                                <w:szCs w:val="28"/>
+                              </w:rPr>
+                              <w:t xml:space="preserve">(), </w:t>
+                            </w:r>
+                            <w:proofErr w:type="spellStart"/>
+                            <w:r>
+                              <w:rPr>
+                                <w:rFonts w:ascii="Times New Roman" w:hAnsi="Times New Roman" w:cs="Times New Roman"/>
+                                <w:sz w:val="28"/>
+                                <w:szCs w:val="28"/>
+                              </w:rPr>
+                              <w:t>axios.put</w:t>
+                            </w:r>
+                            <w:proofErr w:type="spellEnd"/>
+                            <w:r>
+                              <w:rPr>
+                                <w:rFonts w:ascii="Times New Roman" w:hAnsi="Times New Roman" w:cs="Times New Roman"/>
+                                <w:sz w:val="28"/>
+                                <w:szCs w:val="28"/>
+                              </w:rPr>
+                              <w:t xml:space="preserve">(), and </w:t>
+                            </w:r>
+                            <w:proofErr w:type="spellStart"/>
+                            <w:r>
+                              <w:rPr>
+                                <w:rFonts w:ascii="Times New Roman" w:hAnsi="Times New Roman" w:cs="Times New Roman"/>
+                                <w:sz w:val="28"/>
+                                <w:szCs w:val="28"/>
+                              </w:rPr>
+                              <w:t>axios.delete</w:t>
+                            </w:r>
+                            <w:proofErr w:type="spellEnd"/>
+                            <w:r>
+                              <w:rPr>
+                                <w:rFonts w:ascii="Times New Roman" w:hAnsi="Times New Roman" w:cs="Times New Roman"/>
+                                <w:sz w:val="28"/>
+                                <w:szCs w:val="28"/>
+                              </w:rPr>
+                              <w:t>().</w:t>
                             </w:r>
                           </w:p>
                           <w:p>
@@ -7179,8 +7594,18 @@
                                 <w:sz w:val="28"/>
                                 <w:szCs w:val="28"/>
                               </w:rPr>
-                              <w:t>RUD Operations Using useState</w:t>
+                              <w:t xml:space="preserve">RUD Operations Using </w:t>
                             </w:r>
+                            <w:proofErr w:type="spellStart"/>
+                            <w:r>
+                              <w:rPr>
+                                <w:rFonts w:ascii="Times New Roman" w:hAnsi="Times New Roman" w:cs="Times New Roman"/>
+                                <w:sz w:val="28"/>
+                                <w:szCs w:val="28"/>
+                              </w:rPr>
+                              <w:t>useState</w:t>
+                            </w:r>
+                            <w:proofErr w:type="spellEnd"/>
                           </w:p>
                           <w:p>
                             <w:pPr>
@@ -7376,13 +7801,23 @@
                                 <w:szCs w:val="28"/>
                               </w:rPr>
                             </w:pPr>
+                            <w:proofErr w:type="spellStart"/>
                             <w:r>
                               <w:rPr>
                                 <w:rFonts w:ascii="Times New Roman" w:hAnsi="Times New Roman" w:cs="Times New Roman"/>
                                 <w:sz w:val="28"/>
                                 <w:szCs w:val="28"/>
                               </w:rPr>
-                              <w:t>useState for managing individual task data.</w:t>
+                              <w:t>useState</w:t>
+                            </w:r>
+                            <w:proofErr w:type="spellEnd"/>
+                            <w:r>
+                              <w:rPr>
+                                <w:rFonts w:ascii="Times New Roman" w:hAnsi="Times New Roman" w:cs="Times New Roman"/>
+                                <w:sz w:val="28"/>
+                                <w:szCs w:val="28"/>
+                              </w:rPr>
+                              <w:t xml:space="preserve"> for managing individual task data.</w:t>
                             </w:r>
                           </w:p>
                           <w:p>
@@ -7398,13 +7833,23 @@
                                 <w:szCs w:val="28"/>
                               </w:rPr>
                             </w:pPr>
+                            <w:proofErr w:type="spellStart"/>
                             <w:r>
                               <w:rPr>
                                 <w:rFonts w:ascii="Times New Roman" w:hAnsi="Times New Roman" w:cs="Times New Roman"/>
                                 <w:sz w:val="28"/>
                                 <w:szCs w:val="28"/>
                               </w:rPr>
-                              <w:t>useContext for sharing global state between components.</w:t>
+                              <w:t>useContext</w:t>
+                            </w:r>
+                            <w:proofErr w:type="spellEnd"/>
+                            <w:r>
+                              <w:rPr>
+                                <w:rFonts w:ascii="Times New Roman" w:hAnsi="Times New Roman" w:cs="Times New Roman"/>
+                                <w:sz w:val="28"/>
+                                <w:szCs w:val="28"/>
+                              </w:rPr>
+                              <w:t xml:space="preserve"> for sharing global state between components.</w:t>
                             </w:r>
                           </w:p>
                           <w:p>
@@ -7434,8 +7879,18 @@
                                 <w:sz w:val="28"/>
                                 <w:szCs w:val="28"/>
                               </w:rPr>
-                              <w:t xml:space="preserve"> Recod</w:t>
+                              <w:t xml:space="preserve"> </w:t>
                             </w:r>
+                            <w:proofErr w:type="spellStart"/>
+                            <w:r>
+                              <w:rPr>
+                                <w:rFonts w:ascii="Times New Roman" w:hAnsi="Times New Roman" w:cs="Times New Roman"/>
+                                <w:sz w:val="28"/>
+                                <w:szCs w:val="28"/>
+                              </w:rPr>
+                              <w:t>Recod</w:t>
+                            </w:r>
+                            <w:proofErr w:type="spellEnd"/>
                             <w:r>
                               <w:rPr>
                                 <w:rFonts w:ascii="Times New Roman" w:hAnsi="Times New Roman" w:cs="Times New Roman"/>
@@ -7450,7 +7905,43 @@
                                 <w:sz w:val="28"/>
                                 <w:szCs w:val="28"/>
                               </w:rPr>
-                              <w:t xml:space="preserve"> RecordList, InputTask </w:t>
+                              <w:t xml:space="preserve"> </w:t>
+                            </w:r>
+                            <w:proofErr w:type="spellStart"/>
+                            <w:r>
+                              <w:rPr>
+                                <w:rFonts w:ascii="Times New Roman" w:hAnsi="Times New Roman" w:cs="Times New Roman"/>
+                                <w:sz w:val="28"/>
+                                <w:szCs w:val="28"/>
+                              </w:rPr>
+                              <w:t>RecordList</w:t>
+                            </w:r>
+                            <w:proofErr w:type="spellEnd"/>
+                            <w:r>
+                              <w:rPr>
+                                <w:rFonts w:ascii="Times New Roman" w:hAnsi="Times New Roman" w:cs="Times New Roman"/>
+                                <w:sz w:val="28"/>
+                                <w:szCs w:val="28"/>
+                              </w:rPr>
+                              <w:t xml:space="preserve">, </w:t>
+                            </w:r>
+                            <w:proofErr w:type="spellStart"/>
+                            <w:r>
+                              <w:rPr>
+                                <w:rFonts w:ascii="Times New Roman" w:hAnsi="Times New Roman" w:cs="Times New Roman"/>
+                                <w:sz w:val="28"/>
+                                <w:szCs w:val="28"/>
+                              </w:rPr>
+                              <w:t>InputTask</w:t>
+                            </w:r>
+                            <w:proofErr w:type="spellEnd"/>
+                            <w:r>
+                              <w:rPr>
+                                <w:rFonts w:ascii="Times New Roman" w:hAnsi="Times New Roman" w:cs="Times New Roman"/>
+                                <w:sz w:val="28"/>
+                                <w:szCs w:val="28"/>
+                              </w:rPr>
+                              <w:t xml:space="preserve"> </w:t>
                             </w:r>
                             <w:r>
                               <w:rPr>
@@ -8224,6 +8715,7 @@
                               </w:rPr>
                               <w:t xml:space="preserve">event handling, higher-order functions, and the use of React hooks such as </w:t>
                             </w:r>
+                            <w:proofErr w:type="spellStart"/>
                             <w:r>
                               <w:rPr>
                                 <w:rStyle w:val="HTMLCode"/>
@@ -8235,12 +8727,14 @@
                               </w:rPr>
                               <w:t>useRef</w:t>
                             </w:r>
+                            <w:proofErr w:type="spellEnd"/>
                             <w:r>
                               <w:rPr>
                                 <w:rStyle w:val="Strong"/>
                               </w:rPr>
                               <w:t xml:space="preserve"> and </w:t>
                             </w:r>
+                            <w:proofErr w:type="spellStart"/>
                             <w:r>
                               <w:rPr>
                                 <w:rStyle w:val="HTMLCode"/>
@@ -8252,6 +8746,7 @@
                               </w:rPr>
                               <w:t>useState</w:t>
                             </w:r>
+                            <w:proofErr w:type="spellEnd"/>
                             <w:r>
                               <w:t>.</w:t>
                             </w:r>
@@ -8287,6 +8782,7 @@
                               </w:rPr>
                               <w:t xml:space="preserve">CRUD functionality using </w:t>
                             </w:r>
+                            <w:proofErr w:type="spellStart"/>
                             <w:r>
                               <w:rPr>
                                 <w:rStyle w:val="HTMLCode"/>
@@ -8298,6 +8794,7 @@
                               </w:rPr>
                               <w:t>useState</w:t>
                             </w:r>
+                            <w:proofErr w:type="spellEnd"/>
                             <w:r>
                               <w:t xml:space="preserve"> within an array structure—demonstrating his ability to integrate logic with user interaction effectively.</w:t>
                             </w:r>
@@ -8309,6 +8806,7 @@
                             <w:r>
                               <w:t xml:space="preserve">He wrapped up the week by learning about </w:t>
                             </w:r>
+                            <w:proofErr w:type="spellStart"/>
                             <w:r>
                               <w:rPr>
                                 <w:rStyle w:val="HTMLCode"/>
@@ -8320,6 +8818,7 @@
                               </w:rPr>
                               <w:t>useContext</w:t>
                             </w:r>
+                            <w:proofErr w:type="spellEnd"/>
                             <w:r>
                               <w:t xml:space="preserve"> for global state management and reinforcing this concept through a practical </w:t>
                             </w:r>
@@ -8842,7 +9341,7 @@
           <w:szCs w:val="28"/>
         </w:rPr>
         <w:drawing>
-          <wp:inline distT="0" distB="0" distL="0" distR="0" wp14:anchorId="1BCC65CD" wp14:editId="00894347">
+          <wp:inline distT="0" distB="0" distL="0" distR="0" wp14:anchorId="1BCC65CD" wp14:editId="3CD7A4B8">
             <wp:extent cx="1035424" cy="622444"/>
             <wp:effectExtent l="0" t="0" r="0" b="0"/>
             <wp:docPr id="36" name="Picture 31"/>
@@ -9680,7 +10179,57 @@
                                 <w:sz w:val="28"/>
                                 <w:szCs w:val="28"/>
                               </w:rPr>
-                              <w:t>&lt;BrowserRouter&gt;, &lt;Routes&gt;, and &lt;Route&gt; for route configuration.</w:t>
+                              <w:t>&lt;</w:t>
+                            </w:r>
+                            <w:proofErr w:type="spellStart"/>
+                            <w:r>
+                              <w:rPr>
+                                <w:rFonts w:ascii="Times New Roman" w:eastAsia="Times New Roman" w:hAnsi="Times New Roman" w:cs="Times New Roman"/>
+                                <w:sz w:val="28"/>
+                                <w:szCs w:val="28"/>
+                              </w:rPr>
+                              <w:t>BrowserRouter</w:t>
+                            </w:r>
+                            <w:proofErr w:type="spellEnd"/>
+                            <w:r>
+                              <w:rPr>
+                                <w:rFonts w:ascii="Times New Roman" w:eastAsia="Times New Roman" w:hAnsi="Times New Roman" w:cs="Times New Roman"/>
+                                <w:sz w:val="28"/>
+                                <w:szCs w:val="28"/>
+                              </w:rPr>
+                              <w:t>&gt;, &lt;Routes&gt;, and &lt;Route&gt; for route configuration.</w:t>
+                            </w:r>
+                          </w:p>
+                          <w:p>
+                            <w:pPr>
+                              <w:numPr>
+                                <w:ilvl w:val="1"/>
+                                <w:numId w:val="14"/>
+                              </w:numPr>
+                              <w:spacing w:before="100" w:beforeAutospacing="1" w:after="100" w:afterAutospacing="1" w:line="240" w:lineRule="auto"/>
+                              <w:rPr>
+                                <w:rFonts w:ascii="Times New Roman" w:eastAsia="Times New Roman" w:hAnsi="Times New Roman" w:cs="Times New Roman"/>
+                                <w:sz w:val="28"/>
+                                <w:szCs w:val="28"/>
+                              </w:rPr>
+                            </w:pPr>
+                            <w:proofErr w:type="spellStart"/>
+                            <w:r>
+                              <w:rPr>
+                                <w:rFonts w:ascii="Times New Roman" w:eastAsia="Times New Roman" w:hAnsi="Times New Roman" w:cs="Times New Roman"/>
+                                <w:sz w:val="28"/>
+                                <w:szCs w:val="28"/>
+                              </w:rPr>
+                              <w:t>useNavigate</w:t>
+                            </w:r>
+                            <w:proofErr w:type="spellEnd"/>
+                            <w:r>
+                              <w:rPr>
+                                <w:rFonts w:ascii="Times New Roman" w:eastAsia="Times New Roman" w:hAnsi="Times New Roman" w:cs="Times New Roman"/>
+                                <w:sz w:val="28"/>
+                                <w:szCs w:val="28"/>
+                              </w:rPr>
+                              <w:t>() for programmatic navigation.</w:t>
                             </w:r>
                           </w:p>
                           <w:p>
@@ -9702,29 +10251,25 @@
                                 <w:sz w:val="28"/>
                                 <w:szCs w:val="28"/>
                               </w:rPr>
-                              <w:t>useNavigate() for programmatic navigation.</w:t>
+                              <w:t xml:space="preserve">Link or </w:t>
                             </w:r>
-                          </w:p>
-                          <w:p>
-                            <w:pPr>
-                              <w:numPr>
-                                <w:ilvl w:val="1"/>
-                                <w:numId w:val="14"/>
-                              </w:numPr>
-                              <w:spacing w:before="100" w:beforeAutospacing="1" w:after="100" w:afterAutospacing="1" w:line="240" w:lineRule="auto"/>
-                              <w:rPr>
-                                <w:rFonts w:ascii="Times New Roman" w:eastAsia="Times New Roman" w:hAnsi="Times New Roman" w:cs="Times New Roman"/>
-                                <w:sz w:val="28"/>
-                                <w:szCs w:val="28"/>
-                              </w:rPr>
-                            </w:pPr>
+                            <w:proofErr w:type="spellStart"/>
                             <w:r>
                               <w:rPr>
                                 <w:rFonts w:ascii="Times New Roman" w:eastAsia="Times New Roman" w:hAnsi="Times New Roman" w:cs="Times New Roman"/>
                                 <w:sz w:val="28"/>
                                 <w:szCs w:val="28"/>
                               </w:rPr>
-                              <w:t>Link or NavLink for declarative routing.</w:t>
+                              <w:t>NavLink</w:t>
+                            </w:r>
+                            <w:proofErr w:type="spellEnd"/>
+                            <w:r>
+                              <w:rPr>
+                                <w:rFonts w:ascii="Times New Roman" w:eastAsia="Times New Roman" w:hAnsi="Times New Roman" w:cs="Times New Roman"/>
+                                <w:sz w:val="28"/>
+                                <w:szCs w:val="28"/>
+                              </w:rPr>
+                              <w:t xml:space="preserve"> for declarative routing.</w:t>
                             </w:r>
                           </w:p>
                           <w:p>
@@ -10908,7 +11453,7 @@
           <w:szCs w:val="28"/>
         </w:rPr>
         <w:drawing>
-          <wp:inline distT="0" distB="0" distL="0" distR="0" wp14:anchorId="6164D83D" wp14:editId="373B7F23">
+          <wp:inline distT="0" distB="0" distL="0" distR="0" wp14:anchorId="6164D83D" wp14:editId="2C5465F1">
             <wp:extent cx="1035424" cy="622444"/>
             <wp:effectExtent l="0" t="0" r="0" b="0"/>
             <wp:docPr id="2047041641" name="Picture 31" descr="A black and white image of a circle&#10;&#10;Description automatically generated"/>
@@ -11374,7 +11919,43 @@
                 <w:sz w:val="28"/>
                 <w:szCs w:val="28"/>
               </w:rPr>
-              <w:t>Learned about Express.js, mongoose driver, mongo database and nodemon with ThunderClient for testing backend processing</w:t>
+              <w:t xml:space="preserve">Learned about Express.js, mongoose driver, mongo database and </w:t>
+            </w:r>
+            <w:proofErr w:type="spellStart"/>
+            <w:r>
+              <w:rPr>
+                <w:rFonts w:ascii="Times New Roman" w:hAnsi="Times New Roman"/>
+                <w:sz w:val="28"/>
+                <w:szCs w:val="28"/>
+              </w:rPr>
+              <w:t>nodemon</w:t>
+            </w:r>
+            <w:proofErr w:type="spellEnd"/>
+            <w:r>
+              <w:rPr>
+                <w:rFonts w:ascii="Times New Roman" w:hAnsi="Times New Roman"/>
+                <w:sz w:val="28"/>
+                <w:szCs w:val="28"/>
+              </w:rPr>
+              <w:t xml:space="preserve"> with </w:t>
+            </w:r>
+            <w:proofErr w:type="spellStart"/>
+            <w:r>
+              <w:rPr>
+                <w:rFonts w:ascii="Times New Roman" w:hAnsi="Times New Roman"/>
+                <w:sz w:val="28"/>
+                <w:szCs w:val="28"/>
+              </w:rPr>
+              <w:t>ThunderClient</w:t>
+            </w:r>
+            <w:proofErr w:type="spellEnd"/>
+            <w:r>
+              <w:rPr>
+                <w:rFonts w:ascii="Times New Roman" w:hAnsi="Times New Roman"/>
+                <w:sz w:val="28"/>
+                <w:szCs w:val="28"/>
+              </w:rPr>
+              <w:t xml:space="preserve"> for testing backend processing</w:t>
             </w:r>
           </w:p>
           <w:p>
@@ -11469,7 +12050,25 @@
                 <w:sz w:val="28"/>
                 <w:szCs w:val="28"/>
               </w:rPr>
-              <w:t>with Mongo Database using tools like JWT, and Bcrypt for security</w:t>
+              <w:t xml:space="preserve">with Mongo Database using tools like JWT, and </w:t>
+            </w:r>
+            <w:proofErr w:type="spellStart"/>
+            <w:r>
+              <w:rPr>
+                <w:rFonts w:ascii="Times New Roman" w:hAnsi="Times New Roman"/>
+                <w:sz w:val="28"/>
+                <w:szCs w:val="28"/>
+              </w:rPr>
+              <w:t>Bcrypt</w:t>
+            </w:r>
+            <w:proofErr w:type="spellEnd"/>
+            <w:r>
+              <w:rPr>
+                <w:rFonts w:ascii="Times New Roman" w:hAnsi="Times New Roman"/>
+                <w:sz w:val="28"/>
+                <w:szCs w:val="28"/>
+              </w:rPr>
+              <w:t xml:space="preserve"> for security</w:t>
             </w:r>
           </w:p>
         </w:tc>
@@ -11672,6 +12271,7 @@
                                 <w:numId w:val="16"/>
                               </w:numPr>
                             </w:pPr>
+                            <w:proofErr w:type="spellStart"/>
                             <w:r>
                               <w:rPr>
                                 <w:rStyle w:val="Strong"/>
@@ -11680,6 +12280,7 @@
                               </w:rPr>
                               <w:t>Nodemon</w:t>
                             </w:r>
+                            <w:proofErr w:type="spellEnd"/>
                             <w:r>
                               <w:t xml:space="preserve"> – Tool for automatically restarting the server during development.</w:t>
                             </w:r>
@@ -12284,7 +12885,23 @@
                               <w:pStyle w:val="NormalWeb"/>
                             </w:pPr>
                             <w:r>
-                              <w:t>Moreover, he took a significant step forward by implementing a secure user authentication system using JWT and Bcrypt, showcasing a solid understanding of modern security practices. His use of tools like Thunder Client and Nodemon for debugging and testing reflects his growing efficiency and professionalism in backend development.</w:t>
+                              <w:t xml:space="preserve">Moreover, he took a significant step forward by implementing a secure user authentication system using JWT and </w:t>
+                            </w:r>
+                            <w:proofErr w:type="spellStart"/>
+                            <w:r>
+                              <w:t>Bcrypt</w:t>
+                            </w:r>
+                            <w:proofErr w:type="spellEnd"/>
+                            <w:r>
+                              <w:t xml:space="preserve">, showcasing a solid understanding of modern security practices. His use of tools like Thunder Client and </w:t>
+                            </w:r>
+                            <w:proofErr w:type="spellStart"/>
+                            <w:r>
+                              <w:t>Nodemon</w:t>
+                            </w:r>
+                            <w:proofErr w:type="spellEnd"/>
+                            <w:r>
+                              <w:t xml:space="preserve"> for debugging and testing reflects his growing efficiency and professionalism in backend development.</w:t>
                             </w:r>
                           </w:p>
                           <w:p>
@@ -12292,10 +12909,7 @@
                               <w:pStyle w:val="NormalWeb"/>
                             </w:pPr>
                             <w:r>
-                              <w:t>Overall, Hein Htet Aung continues to demonstrate a strong learning attitude, good technical competency, and the ability to apply new knowledge effectively. Great progress this week</w:t>
-                            </w:r>
-                            <w:r>
-                              <w:t>.</w:t>
+                              <w:t>Overall, Hein Htet Aung continues to demonstrate a strong learning attitude, good technical competency, and the ability to apply new knowledge effectively. Great progress this week.</w:t>
                             </w:r>
                           </w:p>
                           <w:p>
@@ -12566,7 +13180,7 @@
           <w:szCs w:val="28"/>
         </w:rPr>
         <w:drawing>
-          <wp:inline distT="0" distB="0" distL="0" distR="0" wp14:anchorId="5CE5C344" wp14:editId="7580FB64">
+          <wp:inline distT="0" distB="0" distL="0" distR="0" wp14:anchorId="5CE5C344" wp14:editId="1C19FEE5">
             <wp:extent cx="1035424" cy="622444"/>
             <wp:effectExtent l="0" t="0" r="0" b="0"/>
             <wp:docPr id="889827071" name="Picture 31" descr="A black and white image of a circle&#10;&#10;Description automatically generated"/>
@@ -12878,9 +13492,9 @@
         <w:tblLook w:val="04A0" w:firstRow="1" w:lastRow="0" w:firstColumn="1" w:lastColumn="0" w:noHBand="0" w:noVBand="1"/>
       </w:tblPr>
       <w:tblGrid>
-        <w:gridCol w:w="1890"/>
-        <w:gridCol w:w="6030"/>
-        <w:gridCol w:w="1350"/>
+        <w:gridCol w:w="2176"/>
+        <w:gridCol w:w="5754"/>
+        <w:gridCol w:w="1340"/>
       </w:tblGrid>
       <w:tr>
         <w:trPr>
@@ -12973,99 +13587,16 @@
       </w:tr>
       <w:tr>
         <w:trPr>
-          <w:trHeight w:val="720"/>
+          <w:trHeight w:val="1610"/>
         </w:trPr>
         <w:tc>
           <w:tcPr>
             <w:tcW w:w="1890" w:type="dxa"/>
-            <w:tcBorders>
-              <w:left w:val="single" w:sz="4" w:space="0" w:color="auto"/>
-            </w:tcBorders>
             <w:vAlign w:val="center"/>
           </w:tcPr>
           <w:p>
             <w:pPr>
-              <w:rPr>
-                <w:rFonts w:ascii="Times New Roman" w:hAnsi="Times New Roman"/>
-                <w:sz w:val="28"/>
-                <w:szCs w:val="28"/>
-              </w:rPr>
-            </w:pPr>
-          </w:p>
-          <w:p>
-            <w:pPr>
-              <w:rPr>
-                <w:rFonts w:ascii="Times New Roman" w:hAnsi="Times New Roman"/>
-                <w:sz w:val="28"/>
-                <w:szCs w:val="28"/>
-              </w:rPr>
-            </w:pPr>
-          </w:p>
-          <w:p>
-            <w:pPr>
-              <w:rPr>
-                <w:rFonts w:ascii="Times New Roman" w:hAnsi="Times New Roman"/>
-                <w:sz w:val="28"/>
-                <w:szCs w:val="28"/>
-              </w:rPr>
-            </w:pPr>
-          </w:p>
-          <w:p>
-            <w:pPr>
-              <w:rPr>
-                <w:rFonts w:ascii="Times New Roman" w:hAnsi="Times New Roman"/>
-                <w:sz w:val="28"/>
-                <w:szCs w:val="28"/>
-              </w:rPr>
-            </w:pPr>
-          </w:p>
-          <w:p>
-            <w:pPr>
-              <w:rPr>
-                <w:rFonts w:ascii="Times New Roman" w:hAnsi="Times New Roman"/>
-                <w:sz w:val="28"/>
-                <w:szCs w:val="28"/>
-              </w:rPr>
-            </w:pPr>
-          </w:p>
-          <w:p>
-            <w:pPr>
-              <w:rPr>
-                <w:rFonts w:ascii="Times New Roman" w:hAnsi="Times New Roman"/>
-                <w:sz w:val="28"/>
-                <w:szCs w:val="28"/>
-              </w:rPr>
-            </w:pPr>
-          </w:p>
-          <w:p>
-            <w:pPr>
-              <w:rPr>
-                <w:rFonts w:ascii="Times New Roman" w:hAnsi="Times New Roman"/>
-                <w:sz w:val="28"/>
-                <w:szCs w:val="28"/>
-              </w:rPr>
-            </w:pPr>
-          </w:p>
-          <w:p>
-            <w:pPr>
-              <w:rPr>
-                <w:rFonts w:ascii="Times New Roman" w:hAnsi="Times New Roman"/>
-                <w:sz w:val="28"/>
-                <w:szCs w:val="28"/>
-              </w:rPr>
-            </w:pPr>
-          </w:p>
-          <w:p>
-            <w:pPr>
-              <w:rPr>
-                <w:rFonts w:ascii="Times New Roman" w:hAnsi="Times New Roman"/>
-                <w:sz w:val="28"/>
-                <w:szCs w:val="28"/>
-              </w:rPr>
-            </w:pPr>
-          </w:p>
-          <w:p>
-            <w:pPr>
+              <w:jc w:val="center"/>
               <w:rPr>
                 <w:rFonts w:ascii="Times New Roman" w:hAnsi="Times New Roman"/>
                 <w:sz w:val="28"/>
@@ -13078,116 +13609,16 @@
                 <w:sz w:val="28"/>
                 <w:szCs w:val="28"/>
               </w:rPr>
-              <w:t>\</w:t>
+              <w:t>1</w:t>
             </w:r>
-          </w:p>
-          <w:p>
-            <w:pPr>
-              <w:rPr>
-                <w:rFonts w:ascii="Times New Roman" w:hAnsi="Times New Roman"/>
-                <w:sz w:val="28"/>
-                <w:szCs w:val="28"/>
-              </w:rPr>
-            </w:pPr>
-          </w:p>
-          <w:p>
-            <w:pPr>
-              <w:rPr>
-                <w:rFonts w:ascii="Times New Roman" w:hAnsi="Times New Roman"/>
-                <w:sz w:val="28"/>
-                <w:szCs w:val="28"/>
-              </w:rPr>
-            </w:pPr>
-          </w:p>
-          <w:p>
-            <w:pPr>
-              <w:rPr>
-                <w:rFonts w:ascii="Times New Roman" w:hAnsi="Times New Roman"/>
-                <w:sz w:val="28"/>
-                <w:szCs w:val="28"/>
-              </w:rPr>
-            </w:pPr>
-          </w:p>
-          <w:p>
-            <w:pPr>
-              <w:rPr>
-                <w:rFonts w:ascii="Times New Roman" w:hAnsi="Times New Roman"/>
-                <w:sz w:val="28"/>
-                <w:szCs w:val="28"/>
-              </w:rPr>
-            </w:pPr>
-          </w:p>
-          <w:p>
-            <w:pPr>
-              <w:rPr>
-                <w:rFonts w:ascii="Times New Roman" w:hAnsi="Times New Roman"/>
-                <w:sz w:val="28"/>
-                <w:szCs w:val="28"/>
-              </w:rPr>
-            </w:pPr>
-          </w:p>
-          <w:p>
-            <w:pPr>
-              <w:rPr>
-                <w:rFonts w:ascii="Times New Roman" w:hAnsi="Times New Roman"/>
-                <w:sz w:val="28"/>
-                <w:szCs w:val="28"/>
-              </w:rPr>
-            </w:pPr>
-          </w:p>
-          <w:p>
-            <w:pPr>
-              <w:rPr>
-                <w:rFonts w:ascii="Times New Roman" w:hAnsi="Times New Roman"/>
-                <w:sz w:val="28"/>
-                <w:szCs w:val="28"/>
-              </w:rPr>
-            </w:pPr>
-          </w:p>
-          <w:p>
-            <w:pPr>
-              <w:rPr>
-                <w:rFonts w:ascii="Times New Roman" w:hAnsi="Times New Roman"/>
-                <w:sz w:val="28"/>
-                <w:szCs w:val="28"/>
-              </w:rPr>
-            </w:pPr>
-          </w:p>
-          <w:p>
-            <w:pPr>
-              <w:rPr>
-                <w:rFonts w:ascii="Times New Roman" w:hAnsi="Times New Roman"/>
-                <w:sz w:val="28"/>
-                <w:szCs w:val="28"/>
-              </w:rPr>
-            </w:pPr>
-          </w:p>
-          <w:p>
-            <w:pPr>
-              <w:rPr>
-                <w:rFonts w:ascii="Times New Roman" w:hAnsi="Times New Roman"/>
-                <w:sz w:val="28"/>
-                <w:szCs w:val="28"/>
-              </w:rPr>
-            </w:pPr>
-          </w:p>
-          <w:p>
-            <w:pPr>
-              <w:rPr>
-                <w:rFonts w:ascii="Times New Roman" w:hAnsi="Times New Roman"/>
-                <w:sz w:val="28"/>
-                <w:szCs w:val="28"/>
-              </w:rPr>
-            </w:pPr>
-          </w:p>
-          <w:p>
-            <w:pPr>
-              <w:rPr>
-                <w:rFonts w:ascii="Times New Roman" w:hAnsi="Times New Roman"/>
-                <w:sz w:val="28"/>
-                <w:szCs w:val="28"/>
-              </w:rPr>
-            </w:pPr>
+            <w:r>
+              <w:rPr>
+                <w:rFonts w:ascii="Times New Roman" w:hAnsi="Times New Roman"/>
+                <w:sz w:val="28"/>
+                <w:szCs w:val="28"/>
+              </w:rPr>
+              <w:t>6.6.2025(MON)</w:t>
+            </w:r>
           </w:p>
         </w:tc>
         <w:tc>
@@ -13203,6 +13634,31 @@
                 <w:szCs w:val="28"/>
               </w:rPr>
             </w:pPr>
+            <w:r>
+              <w:rPr>
+                <w:rFonts w:ascii="Times New Roman" w:hAnsi="Times New Roman"/>
+                <w:sz w:val="28"/>
+                <w:szCs w:val="28"/>
+              </w:rPr>
+              <w:t>Developed the CRUD API using Thunder Client Tool to test the backend API</w:t>
+            </w:r>
+          </w:p>
+          <w:p>
+            <w:pPr>
+              <w:rPr>
+                <w:rFonts w:ascii="Times New Roman" w:hAnsi="Times New Roman"/>
+                <w:sz w:val="28"/>
+                <w:szCs w:val="28"/>
+              </w:rPr>
+            </w:pPr>
+            <w:r>
+              <w:rPr>
+                <w:rFonts w:ascii="Times New Roman" w:hAnsi="Times New Roman"/>
+                <w:sz w:val="28"/>
+                <w:szCs w:val="28"/>
+              </w:rPr>
+              <w:t>And then combine the Frontend UI and Backend API for the CRUD processes</w:t>
+            </w:r>
           </w:p>
         </w:tc>
         <w:tc>
@@ -13212,8 +13668,81 @@
           </w:tcPr>
           <w:p>
             <w:pPr>
-              <w:rPr>
-                <w:rFonts w:ascii="Times New Roman" w:hAnsi="Times New Roman"/>
+              <w:jc w:val="center"/>
+              <w:rPr>
+                <w:rFonts w:ascii="Times New Roman" w:hAnsi="Times New Roman"/>
+                <w:b/>
+                <w:bCs/>
+                <w:sz w:val="28"/>
+                <w:szCs w:val="28"/>
+              </w:rPr>
+            </w:pPr>
+          </w:p>
+        </w:tc>
+      </w:tr>
+      <w:tr>
+        <w:trPr>
+          <w:trHeight w:val="1610"/>
+        </w:trPr>
+        <w:tc>
+          <w:tcPr>
+            <w:tcW w:w="1890" w:type="dxa"/>
+            <w:vAlign w:val="center"/>
+          </w:tcPr>
+          <w:p>
+            <w:pPr>
+              <w:jc w:val="center"/>
+              <w:rPr>
+                <w:rFonts w:ascii="Times New Roman" w:hAnsi="Times New Roman"/>
+                <w:sz w:val="28"/>
+                <w:szCs w:val="28"/>
+              </w:rPr>
+            </w:pPr>
+            <w:r>
+              <w:rPr>
+                <w:rFonts w:ascii="Times New Roman" w:hAnsi="Times New Roman"/>
+                <w:sz w:val="28"/>
+                <w:szCs w:val="28"/>
+              </w:rPr>
+              <w:t>17.6.2025(TUE)</w:t>
+            </w:r>
+          </w:p>
+        </w:tc>
+        <w:tc>
+          <w:tcPr>
+            <w:tcW w:w="6030" w:type="dxa"/>
+            <w:vAlign w:val="center"/>
+          </w:tcPr>
+          <w:p>
+            <w:pPr>
+              <w:rPr>
+                <w:rFonts w:ascii="Times New Roman" w:hAnsi="Times New Roman"/>
+                <w:sz w:val="28"/>
+                <w:szCs w:val="28"/>
+              </w:rPr>
+            </w:pPr>
+            <w:r>
+              <w:rPr>
+                <w:rFonts w:ascii="Times New Roman" w:hAnsi="Times New Roman"/>
+                <w:sz w:val="28"/>
+                <w:szCs w:val="28"/>
+              </w:rPr>
+              <w:t xml:space="preserve">Developed the file upload program to the Backend API and then draw back to the frontend </w:t>
+            </w:r>
+          </w:p>
+        </w:tc>
+        <w:tc>
+          <w:tcPr>
+            <w:tcW w:w="1350" w:type="dxa"/>
+            <w:vAlign w:val="center"/>
+          </w:tcPr>
+          <w:p>
+            <w:pPr>
+              <w:jc w:val="center"/>
+              <w:rPr>
+                <w:rFonts w:ascii="Times New Roman" w:hAnsi="Times New Roman"/>
+                <w:b/>
+                <w:bCs/>
                 <w:sz w:val="28"/>
                 <w:szCs w:val="28"/>
               </w:rPr>
@@ -13543,7 +14072,6 @@
           <w:sz w:val="28"/>
           <w:szCs w:val="28"/>
         </w:rPr>
-        <w:lastRenderedPageBreak/>
         <w:t>Student Name ___________________</w:t>
       </w:r>
       <w:r>
@@ -14289,7 +14817,6 @@
           <w:sz w:val="28"/>
           <w:szCs w:val="28"/>
         </w:rPr>
-        <w:lastRenderedPageBreak/>
         <w:t>Student Name ___________________</w:t>
       </w:r>
       <w:r>
@@ -15035,7 +15562,6 @@
           <w:sz w:val="28"/>
           <w:szCs w:val="28"/>
         </w:rPr>
-        <w:lastRenderedPageBreak/>
         <w:t>Student Name ___________________</w:t>
       </w:r>
       <w:r>
@@ -15148,6 +15674,7 @@
                 <w:sz w:val="28"/>
                 <w:szCs w:val="28"/>
               </w:rPr>
+              <w:lastRenderedPageBreak/>
               <w:t>Date</w:t>
             </w:r>
           </w:p>
@@ -15781,7 +16308,6 @@
           <w:sz w:val="28"/>
           <w:szCs w:val="28"/>
         </w:rPr>
-        <w:lastRenderedPageBreak/>
         <w:t>Student Name ___________________</w:t>
       </w:r>
       <w:r>
@@ -15852,6 +16378,7 @@
           <w:sz w:val="28"/>
           <w:szCs w:val="28"/>
         </w:rPr>
+        <w:lastRenderedPageBreak/>
         <w:t>Week (      11      )</w:t>
       </w:r>
     </w:p>
@@ -16527,7 +17054,6 @@
           <w:sz w:val="28"/>
           <w:szCs w:val="28"/>
         </w:rPr>
-        <w:lastRenderedPageBreak/>
         <w:t>Student Name ___________________</w:t>
       </w:r>
       <w:r>
@@ -16560,6 +17086,7 @@
           <w:sz w:val="28"/>
           <w:szCs w:val="28"/>
         </w:rPr>
+        <w:lastRenderedPageBreak/>
         <w:t xml:space="preserve">Daily / </w:t>
       </w:r>
       <w:r>
@@ -17273,7 +17800,6 @@
           <w:sz w:val="28"/>
           <w:szCs w:val="28"/>
         </w:rPr>
-        <w:lastRenderedPageBreak/>
         <w:t>Student Name ___________________</w:t>
       </w:r>
       <w:r>
@@ -17306,6 +17832,7 @@
           <w:sz w:val="28"/>
           <w:szCs w:val="28"/>
         </w:rPr>
+        <w:lastRenderedPageBreak/>
         <w:t xml:space="preserve">Daily / </w:t>
       </w:r>
       <w:r>
@@ -18019,7 +18546,6 @@
           <w:sz w:val="28"/>
           <w:szCs w:val="28"/>
         </w:rPr>
-        <w:lastRenderedPageBreak/>
         <w:t>Student Name ___________________</w:t>
       </w:r>
       <w:r>
@@ -18052,6 +18578,7 @@
           <w:sz w:val="28"/>
           <w:szCs w:val="28"/>
         </w:rPr>
+        <w:lastRenderedPageBreak/>
         <w:t xml:space="preserve">Daily / </w:t>
       </w:r>
       <w:r>
@@ -18765,7 +19292,6 @@
           <w:sz w:val="28"/>
           <w:szCs w:val="28"/>
         </w:rPr>
-        <w:lastRenderedPageBreak/>
         <w:t>Student Name ___________________</w:t>
       </w:r>
       <w:r>
@@ -18798,6 +19324,7 @@
           <w:sz w:val="28"/>
           <w:szCs w:val="28"/>
         </w:rPr>
+        <w:lastRenderedPageBreak/>
         <w:t xml:space="preserve">Daily / </w:t>
       </w:r>
       <w:r>
@@ -19511,7 +20038,6 @@
           <w:sz w:val="28"/>
           <w:szCs w:val="28"/>
         </w:rPr>
-        <w:lastRenderedPageBreak/>
         <w:t>Student Name ___________________</w:t>
       </w:r>
       <w:r>
@@ -19547,6 +20073,7 @@
           <w:sz w:val="28"/>
           <w:szCs w:val="28"/>
         </w:rPr>
+        <w:lastRenderedPageBreak/>
         <w:t>Student Appraisal Form</w:t>
       </w:r>
       <w:r>

</xml_diff>